<commit_message>
Further work on Indra.docx
</commit_message>
<xml_diff>
--- a/docs/Indra.docx
+++ b/docs/Indra.docx
@@ -6,13 +6,8 @@
       <w:pPr>
         <w:pStyle w:val="Heading2"/>
       </w:pPr>
-      <w:proofErr w:type="spellStart"/>
-      <w:r>
-        <w:t>Indra</w:t>
-      </w:r>
-      <w:proofErr w:type="spellEnd"/>
-      <w:r>
-        <w:t>: An Agent-Based Modeling System</w:t>
+      <w:r>
+        <w:t>Indra: An Agent-Based Modeling System</w:t>
       </w:r>
     </w:p>
     <w:p/>
@@ -48,15 +43,7 @@
       </w:r>
       <w:r>
         <w:br/>
-        <w:t xml:space="preserve">4) We can adjust those parts, either purely mentally, or with our hands (as with an architectural model), or a pencil and eraser (a mechanical drawing), a computer (a weather model), and so on. (In using a map, we actually adjust a "part" we will in: where we are. Sometimes, </w:t>
-      </w:r>
-      <w:proofErr w:type="gramStart"/>
-      <w:r>
-        <w:t>this part is represented by our finger</w:t>
-      </w:r>
-      <w:proofErr w:type="gramEnd"/>
-      <w:r>
-        <w:t>, as we trace a route, or the mark of a highlighter.)</w:t>
+        <w:t>4) We can adjust those parts, either purely mentally, or with our hands (as with an architectural model), or a pencil and eraser (a mechanical drawing), a computer (a weather model), and so on. (In using a map, we actually adjust a "part" we will in: where we are. Sometimes, this part is represented by our finger, as we trace a route, or the mark of a highlighter.)</w:t>
       </w:r>
       <w:r>
         <w:br/>
@@ -75,30 +62,42 @@
     </w:p>
     <w:p/>
     <w:p>
+      <w:r>
+        <w:lastRenderedPageBreak/>
+        <w:t>“</w:t>
+      </w:r>
+      <w:r>
+        <w:t>One such use — the simplest — is conceptually quite close to traditional simulation in operations research. This use arises when equations can be formulated that completely describe a social process, and these equations are explicitly soluble, either analytically or numerically. In the former case, the agent model is merely a tool for presenting results, while in the latter it is a novel kind of Monte Carlo analysis. A second, more commonplace usage of computational agent models arises when mathematical models can be written down but not completely solved. In this case the agent-based model can shed significant light on the solution structure, illustrate dynamical properties of the model, serve to test the dependence of results on parameters and assumptions, and be a source of counter-examples. Finally, there are important classes of problems for which writing down equations is not a useful activity. In such circumstances, resort to agent-based computational models may be the only way available to explore such processes systematically, and constitute a third</w:t>
+      </w:r>
+      <w:r>
+        <w:t xml:space="preserve"> distinct usage of such models.” (Axtell, 2000)</w:t>
+      </w:r>
+    </w:p>
+    <w:p/>
+    <w:p/>
+    <w:p/>
+    <w:p>
       <w:pPr>
         <w:pStyle w:val="Heading3"/>
       </w:pPr>
       <w:r>
-        <w:lastRenderedPageBreak/>
-        <w:t xml:space="preserve">How </w:t>
-      </w:r>
-      <w:proofErr w:type="spellStart"/>
-      <w:r>
-        <w:t>Indra</w:t>
-      </w:r>
-      <w:proofErr w:type="spellEnd"/>
-      <w:r>
-        <w:t xml:space="preserve"> Is Constructed</w:t>
-      </w:r>
-    </w:p>
-    <w:p/>
-    <w:p>
+        <w:t>How Indra Is Constructed</w:t>
+      </w:r>
+    </w:p>
+    <w:p/>
+    <w:p>
+      <w:pPr>
+        <w:pStyle w:val="Heading4"/>
+      </w:pPr>
       <w:r>
         <w:t>Object-oriented programming and agent models</w:t>
       </w:r>
     </w:p>
     <w:p/>
     <w:p>
+      <w:pPr>
+        <w:pStyle w:val="Heading4"/>
+      </w:pPr>
       <w:r>
         <w:t>Whitehead’s process philosophy</w:t>
       </w:r>
@@ -115,6 +114,9 @@
     </w:p>
     <w:p/>
     <w:p>
+      <w:pPr>
+        <w:pStyle w:val="Heading4"/>
+      </w:pPr>
       <w:r>
         <w:t>Schelling’</w:t>
       </w:r>
@@ -125,32 +127,95 @@
         <w:t>odel</w:t>
       </w:r>
     </w:p>
-    <w:p/>
-    <w:p>
-      <w:proofErr w:type="spellStart"/>
+    <w:p>
+      <w:r>
+        <w:t>Schelling (2006) asks what will happen if the genetic engineering of humans advances to the point where we can control the height of our children, and further, that what people generally desire is merely that their own offspring not be “runts”: perhaps, no one wants their child to be in the bottom 10% of heights in the population, recalling how the “runts” got picked on in school.</w:t>
+      </w:r>
+    </w:p>
+    <w:p>
+      <w:r>
+        <w:t xml:space="preserve">Schelling notes that since a population </w:t>
+      </w:r>
+      <w:r>
+        <w:rPr>
+          <w:i/>
+        </w:rPr>
+        <w:t>must</w:t>
+      </w:r>
+      <w:r>
+        <w:t xml:space="preserve"> have a bottom 10%, it is not possible for everyone at once to ensure that their children are not in the decile. Instead, what will occur is that the effort to see that that is so will result in a increasing average height for humans, a result intended by no one.</w:t>
+      </w:r>
+    </w:p>
+    <w:p>
+      <w:r>
+        <w:t>Our modeling here shows that Schelling’s intuition can be easily formalized in an ABM.</w:t>
+      </w:r>
+    </w:p>
+    <w:p>
+      <w:pPr>
+        <w:pStyle w:val="Heading4"/>
+      </w:pPr>
       <w:r>
         <w:t>Krugman’</w:t>
       </w:r>
       <w:r>
-        <w:t>s</w:t>
-      </w:r>
-      <w:proofErr w:type="spellEnd"/>
-      <w:r>
-        <w:t xml:space="preserve"> Baby-Sitting C</w:t>
+        <w:t>s Baby-Sitting C</w:t>
+      </w:r>
+      <w:r>
+        <w:t>o-op</w:t>
+      </w:r>
+    </w:p>
+    <w:p/>
+    <w:p>
+      <w:pPr>
+        <w:pStyle w:val="Heading4"/>
+      </w:pPr>
+      <w:r>
+        <w:t>Schelling’</w:t>
+      </w:r>
+      <w:r>
+        <w:t>s Segregation M</w:t>
+      </w:r>
+      <w:r>
+        <w:t>odel</w:t>
+      </w:r>
+    </w:p>
+    <w:p>
+      <w:r>
+        <w:t xml:space="preserve">As Thomas Schelling famously pointed out, it is not necessary for </w:t>
+      </w:r>
+      <w:r>
+        <w:t xml:space="preserve">all or even most individuals to want to live in a largely segregated neighborhood for such </w:t>
+      </w:r>
+      <w:r>
+        <w:t>neighborhood</w:t>
+      </w:r>
+      <w:r>
+        <w:t>s to arise: all that is needed is for most people not to want to be “too small” a minority in their neighborhood.</w:t>
       </w:r>
       <w:bookmarkStart w:id="0" w:name="_GoBack"/>
       <w:bookmarkEnd w:id="0"/>
-      <w:r>
-        <w:t>o-op</w:t>
-      </w:r>
-    </w:p>
-    <w:p/>
-    <w:p>
-      <w:r>
-        <w:t>Schelling’</w:t>
-      </w:r>
-      <w:r>
-        <w:t>s Segregation M</w:t>
+    </w:p>
+    <w:p/>
+    <w:p/>
+    <w:p>
+      <w:pPr>
+        <w:pStyle w:val="Heading4"/>
+      </w:pPr>
+      <w:r>
+        <w:t>A Predator-Prey Model</w:t>
+      </w:r>
+    </w:p>
+    <w:p/>
+    <w:p>
+      <w:pPr>
+        <w:pStyle w:val="Heading4"/>
+      </w:pPr>
+      <w:r>
+        <w:t>Adam Smith’</w:t>
+      </w:r>
+      <w:r>
+        <w:t>s Fashion M</w:t>
       </w:r>
       <w:r>
         <w:t>odel</w:t>
@@ -159,48 +224,253 @@
     <w:p/>
     <w:p>
       <w:r>
-        <w:t>A Predator-Prey Model</w:t>
-      </w:r>
-    </w:p>
-    <w:p/>
-    <w:p>
-      <w:r>
-        <w:t>Adam Smith’</w:t>
-      </w:r>
-      <w:r>
-        <w:t>s Fashion M</w:t>
-      </w:r>
-      <w:r>
-        <w:t>odel</w:t>
-      </w:r>
-    </w:p>
-    <w:p/>
-    <w:p>
-      <w:proofErr w:type="spellStart"/>
-      <w:r>
-        <w:t>Edgeworth</w:t>
-      </w:r>
-      <w:proofErr w:type="spellEnd"/>
-      <w:r>
-        <w:t xml:space="preserve"> Box Model</w:t>
-      </w:r>
-    </w:p>
-    <w:p/>
-    <w:p>
+        <w:t>“</w:t>
+      </w:r>
+      <w:r>
+        <w:t>Fashion is different from custom, or rather is a particular species of it. That is not the fashion which every body wears, but which those wear who are of a high rank, or character. The graceful, the easy, and commanding manners of the great, joined to the usual richness and magnificence of their dress, give a grace to the very form which they happen to bestow upon it. As long as they continue to use this form, it is connected in our imaginations with the idea of something that is genteel and magnificent, and though in itself it should be indifferent, it seems, on account of this relation, to have something about it that is genteel and magnificent too. As soon as they drop it, it loses all the grace, which it had appeared to possess before, and being now used only by the inferior ranks of people, seems to have something of their meanness and awkwardness.</w:t>
+      </w:r>
+      <w:r>
+        <w:t xml:space="preserve">” (Smith, </w:t>
+      </w:r>
+      <w:r>
+        <w:t>2015)</w:t>
+      </w:r>
+    </w:p>
+    <w:p/>
+    <w:p>
+      <w:pPr>
+        <w:pStyle w:val="Heading4"/>
+      </w:pPr>
+      <w:r>
+        <w:t>Edgeworth Box Model</w:t>
+      </w:r>
+    </w:p>
+    <w:p/>
+    <w:p>
+      <w:r>
+        <w:t xml:space="preserve">A major concern here was to keep the model “realistic,” in the sense that we did not want our agents to be able to peer inside other agents endowments or utility functions. An agent proposing a trade had to do so blindly, without any knowledge of whether the other agent had any interest in a good at all. </w:t>
+      </w:r>
+    </w:p>
+    <w:p>
+      <w:pPr>
+        <w:pStyle w:val="Heading4"/>
+      </w:pPr>
       <w:r>
         <w:t>Barter Model</w:t>
       </w:r>
     </w:p>
-    <w:p/>
-    <w:p>
-      <w:proofErr w:type="spellStart"/>
-      <w:r>
-        <w:t>Menger</w:t>
-      </w:r>
-      <w:proofErr w:type="spellEnd"/>
-      <w:r>
-        <w:t xml:space="preserve"> Model</w:t>
-      </w:r>
+    <w:p>
+      <w:r>
+        <w:t>Next, we added multiple agents to our Edgeworth Box model. All of the “negotiating” code from the Edgeworth Box model was inherited in this model, and so we found this model relatively trivial to decode.</w:t>
+      </w:r>
+    </w:p>
+    <w:p>
+      <w:pPr>
+        <w:pStyle w:val="Heading4"/>
+      </w:pPr>
+      <w:r>
+        <w:t>Menger Model</w:t>
+      </w:r>
+    </w:p>
+    <w:p/>
+    <w:p>
+      <w:r>
+        <w:t>Finally, in our Menger model, we are attempting to see money arise from a good gaining increasing acceptance as a medium of exchange.</w:t>
+      </w:r>
+      <w:r>
+        <w:t xml:space="preserve"> This model is, so far, interesting as an instance of a spectacular failure of our intentions, and a refutation of the idea that a researcher can merely set up an ABM to get whatever outcome they want. </w:t>
+      </w:r>
+      <w:r>
+        <w:t xml:space="preserve">In creating the model, the intention was to have gold emerge as the medium of exchange, by first making it the most durable good, and then by adding to the utility of any good </w:t>
+      </w:r>
+      <w:r>
+        <w:t>whenever someone will accept it in exchange.</w:t>
+      </w:r>
+    </w:p>
+    <w:p/>
+    <w:p/>
+    <w:p>
+      <w:pPr>
+        <w:pStyle w:val="Heading3"/>
+      </w:pPr>
+      <w:r>
+        <w:t>References</w:t>
+      </w:r>
+    </w:p>
+    <w:p>
+      <w:pPr>
+        <w:pStyle w:val="Biblio"/>
+      </w:pPr>
+    </w:p>
+    <w:p>
+      <w:pPr>
+        <w:pStyle w:val="Biblio"/>
+      </w:pPr>
+      <w:r>
+        <w:t xml:space="preserve">Axtell, Robert. 2015. “Why Agents? On the Varied Motivations for Agent Computing in the Social Sciences.” </w:t>
+      </w:r>
+      <w:r>
+        <w:rPr>
+          <w:i/>
+          <w:iCs/>
+        </w:rPr>
+        <w:t>The Brookings Institution</w:t>
+      </w:r>
+      <w:r>
+        <w:t>. Accessed March 15. http://www.brookings.edu/research/reports/2000/11/technology-axtell.</w:t>
+      </w:r>
+    </w:p>
+    <w:p>
+      <w:pPr>
+        <w:pStyle w:val="Biblio"/>
+      </w:pPr>
+      <w:r>
+        <w:t xml:space="preserve">Callahan, Gene, and Andreas Hoffmann. 2015. </w:t>
+      </w:r>
+      <w:r>
+        <w:rPr>
+          <w:i/>
+          <w:iCs/>
+        </w:rPr>
+        <w:t>Two-Population Social Cycle Theories</w:t>
+      </w:r>
+      <w:r>
+        <w:t>. SSRN Scholarly Paper ID 2560270. Rochester, NY: Social Science Research Network. http://papers.ssrn.com/abstract=2560270.</w:t>
+      </w:r>
+    </w:p>
+    <w:p>
+      <w:pPr>
+        <w:pStyle w:val="Biblio"/>
+      </w:pPr>
+      <w:r>
+        <w:t xml:space="preserve">Krugman, Paul. 1998. “Baby-Sitting the Economy.” </w:t>
+      </w:r>
+      <w:r>
+        <w:rPr>
+          <w:i/>
+          <w:iCs/>
+        </w:rPr>
+        <w:t>Slate</w:t>
+      </w:r>
+      <w:r>
+        <w:t>, August 14. http://www.slate.com/articles/business/the_dismal_science/1998/08/babysitting_the_economy.html.</w:t>
+      </w:r>
+    </w:p>
+    <w:p>
+      <w:pPr>
+        <w:pStyle w:val="Biblio"/>
+      </w:pPr>
+      <w:r>
+        <w:t xml:space="preserve">Menger, Carl. 2015. </w:t>
+      </w:r>
+      <w:r>
+        <w:t>“On the Origin of Money,</w:t>
+      </w:r>
+      <w:r>
+        <w:t>”</w:t>
+      </w:r>
+      <w:r>
+        <w:t xml:space="preserve"> Accessed March 15. http://www.monadnock.net/menger/money.html.</w:t>
+      </w:r>
+    </w:p>
+    <w:p>
+      <w:pPr>
+        <w:pStyle w:val="Biblio"/>
+      </w:pPr>
+      <w:r>
+        <w:t xml:space="preserve">Morgan, Mary S. 2012. </w:t>
+      </w:r>
+      <w:r>
+        <w:rPr>
+          <w:i/>
+          <w:iCs/>
+        </w:rPr>
+        <w:t>The World in the Model: How Economists Work and Think</w:t>
+      </w:r>
+      <w:r>
+        <w:t>. Cambridge; New York: Cambridge University Press.</w:t>
+      </w:r>
+    </w:p>
+    <w:p>
+      <w:pPr>
+        <w:pStyle w:val="Biblio"/>
+        <w:rPr>
+          <w:lang w:bidi="ar-SA"/>
+        </w:rPr>
+      </w:pPr>
+      <w:r>
+        <w:rPr>
+          <w:lang w:bidi="ar-SA"/>
+        </w:rPr>
+        <w:t xml:space="preserve">Schelling, Thomas C. 2006. </w:t>
+      </w:r>
+      <w:r>
+        <w:rPr>
+          <w:i/>
+          <w:iCs/>
+          <w:lang w:bidi="ar-SA"/>
+        </w:rPr>
+        <w:t>Micromotives and Macrobehavior</w:t>
+      </w:r>
+      <w:r>
+        <w:rPr>
+          <w:lang w:bidi="ar-SA"/>
+        </w:rPr>
+        <w:t>. New York: Norton.</w:t>
+      </w:r>
+    </w:p>
+    <w:p>
+      <w:pPr>
+        <w:pStyle w:val="Biblio"/>
+        <w:rPr>
+          <w:lang w:bidi="ar-SA"/>
+        </w:rPr>
+      </w:pPr>
+      <w:r>
+        <w:rPr>
+          <w:lang w:bidi="ar-SA"/>
+        </w:rPr>
+        <w:t>Smith</w:t>
+      </w:r>
+      <w:r>
+        <w:rPr>
+          <w:lang w:bidi="ar-SA"/>
+        </w:rPr>
+        <w:t>, Adam. 2015.</w:t>
+      </w:r>
+      <w:r>
+        <w:rPr>
+          <w:lang w:bidi="ar-SA"/>
+        </w:rPr>
+        <w:t xml:space="preserve"> </w:t>
+      </w:r>
+      <w:r>
+        <w:rPr>
+          <w:i/>
+          <w:lang w:bidi="ar-SA"/>
+        </w:rPr>
+        <w:t>Theory of Moral Sentiments</w:t>
+      </w:r>
+      <w:r>
+        <w:rPr>
+          <w:lang w:bidi="ar-SA"/>
+        </w:rPr>
+        <w:t>, Part V. Of the Influence of Custom and Fashion | Library of Economics and Liberty.” 2015. Accessed March 15. http://www.econlib.org/library/Smith/smMS5.html.</w:t>
+      </w:r>
+    </w:p>
+    <w:p>
+      <w:pPr>
+        <w:pStyle w:val="Biblio"/>
+        <w:rPr>
+          <w:lang w:bidi="ar-SA"/>
+        </w:rPr>
+      </w:pPr>
+    </w:p>
+    <w:p/>
+    <w:p>
+      <w:pPr>
+        <w:ind w:firstLine="0"/>
+      </w:pPr>
     </w:p>
     <w:p/>
     <w:sectPr>
@@ -481,7 +751,7 @@
     <w:next w:val="Normal"/>
     <w:link w:val="Heading2Char"/>
     <w:qFormat/>
-    <w:rsid w:val="00B647E0"/>
+    <w:rsid w:val="00FA4FC6"/>
     <w:pPr>
       <w:keepNext/>
       <w:spacing w:before="360" w:after="240"/>
@@ -491,7 +761,7 @@
     <w:rPr>
       <w:rFonts w:ascii="Arial" w:hAnsi="Arial"/>
       <w:b/>
-      <w:sz w:val="32"/>
+      <w:sz w:val="40"/>
       <w:szCs w:val="28"/>
     </w:rPr>
   </w:style>
@@ -501,7 +771,7 @@
     <w:next w:val="Normal"/>
     <w:link w:val="Heading3Char"/>
     <w:qFormat/>
-    <w:rsid w:val="00696C80"/>
+    <w:rsid w:val="00FA4FC6"/>
     <w:pPr>
       <w:keepNext/>
       <w:spacing w:before="240"/>
@@ -509,14 +779,36 @@
     </w:pPr>
     <w:rPr>
       <w:b/>
-      <w:sz w:val="26"/>
+      <w:sz w:val="32"/>
       <w:szCs w:val="26"/>
+    </w:rPr>
+  </w:style>
+  <w:style w:type="paragraph" w:styleId="Heading4">
+    <w:name w:val="heading 4"/>
+    <w:basedOn w:val="Normal"/>
+    <w:next w:val="Normal"/>
+    <w:link w:val="Heading4Char"/>
+    <w:uiPriority w:val="9"/>
+    <w:unhideWhenUsed/>
+    <w:qFormat/>
+    <w:rsid w:val="00FA4FC6"/>
+    <w:pPr>
+      <w:keepNext/>
+      <w:keepLines/>
+      <w:spacing w:before="200" w:after="0"/>
+      <w:outlineLvl w:val="3"/>
+    </w:pPr>
+    <w:rPr>
+      <w:rFonts w:asciiTheme="majorHAnsi" w:eastAsiaTheme="majorEastAsia" w:hAnsiTheme="majorHAnsi" w:cstheme="majorBidi"/>
+      <w:b/>
+      <w:bCs/>
+      <w:sz w:val="28"/>
+      <w:szCs w:val="28"/>
     </w:rPr>
   </w:style>
   <w:style w:type="character" w:default="1" w:styleId="DefaultParagraphFont">
     <w:name w:val="Default Paragraph Font"/>
     <w:uiPriority w:val="1"/>
-    <w:semiHidden/>
     <w:unhideWhenUsed/>
   </w:style>
   <w:style w:type="table" w:default="1" w:styleId="TableNormal">
@@ -638,11 +930,11 @@
     <w:name w:val="Heading 2 Char"/>
     <w:basedOn w:val="DefaultParagraphFont"/>
     <w:link w:val="Heading2"/>
-    <w:rsid w:val="00B647E0"/>
+    <w:rsid w:val="00FA4FC6"/>
     <w:rPr>
       <w:rFonts w:ascii="Arial" w:eastAsia="Times New Roman" w:hAnsi="Arial" w:cs="Times New Roman"/>
       <w:b/>
-      <w:sz w:val="32"/>
+      <w:sz w:val="40"/>
       <w:szCs w:val="28"/>
       <w:lang w:bidi="en-US"/>
     </w:rPr>
@@ -651,16 +943,16 @@
     <w:name w:val="Heading 3 Char"/>
     <w:basedOn w:val="DefaultParagraphFont"/>
     <w:link w:val="Heading3"/>
-    <w:rsid w:val="00696C80"/>
+    <w:rsid w:val="00FA4FC6"/>
     <w:rPr>
       <w:rFonts w:ascii="Baskerville" w:eastAsia="Times New Roman" w:hAnsi="Baskerville" w:cs="Times New Roman"/>
       <w:b/>
-      <w:sz w:val="26"/>
+      <w:sz w:val="32"/>
       <w:szCs w:val="26"/>
       <w:lang w:bidi="en-US"/>
     </w:rPr>
   </w:style>
-  <w:style w:type="paragraph" w:customStyle="1" w:styleId="Heading4">
+  <w:style w:type="paragraph" w:customStyle="1" w:styleId="Heading40">
     <w:name w:val="Heading4"/>
     <w:basedOn w:val="Heading3"/>
     <w:rsid w:val="00696C80"/>
@@ -720,6 +1012,21 @@
       <w:ind w:left="720"/>
       <w:contextualSpacing/>
     </w:pPr>
+  </w:style>
+  <w:style w:type="character" w:customStyle="1" w:styleId="Heading4Char">
+    <w:name w:val="Heading 4 Char"/>
+    <w:basedOn w:val="DefaultParagraphFont"/>
+    <w:link w:val="Heading4"/>
+    <w:uiPriority w:val="9"/>
+    <w:rsid w:val="00FA4FC6"/>
+    <w:rPr>
+      <w:rFonts w:asciiTheme="majorHAnsi" w:eastAsiaTheme="majorEastAsia" w:hAnsiTheme="majorHAnsi" w:cstheme="majorBidi"/>
+      <w:b/>
+      <w:bCs/>
+      <w:sz w:val="28"/>
+      <w:szCs w:val="28"/>
+      <w:lang w:bidi="en-US"/>
+    </w:rPr>
   </w:style>
 </w:styles>
 </file>
@@ -896,7 +1203,7 @@
     <w:next w:val="Normal"/>
     <w:link w:val="Heading2Char"/>
     <w:qFormat/>
-    <w:rsid w:val="00B647E0"/>
+    <w:rsid w:val="00FA4FC6"/>
     <w:pPr>
       <w:keepNext/>
       <w:spacing w:before="360" w:after="240"/>
@@ -906,7 +1213,7 @@
     <w:rPr>
       <w:rFonts w:ascii="Arial" w:hAnsi="Arial"/>
       <w:b/>
-      <w:sz w:val="32"/>
+      <w:sz w:val="40"/>
       <w:szCs w:val="28"/>
     </w:rPr>
   </w:style>
@@ -916,7 +1223,7 @@
     <w:next w:val="Normal"/>
     <w:link w:val="Heading3Char"/>
     <w:qFormat/>
-    <w:rsid w:val="00696C80"/>
+    <w:rsid w:val="00FA4FC6"/>
     <w:pPr>
       <w:keepNext/>
       <w:spacing w:before="240"/>
@@ -924,14 +1231,36 @@
     </w:pPr>
     <w:rPr>
       <w:b/>
-      <w:sz w:val="26"/>
+      <w:sz w:val="32"/>
       <w:szCs w:val="26"/>
+    </w:rPr>
+  </w:style>
+  <w:style w:type="paragraph" w:styleId="Heading4">
+    <w:name w:val="heading 4"/>
+    <w:basedOn w:val="Normal"/>
+    <w:next w:val="Normal"/>
+    <w:link w:val="Heading4Char"/>
+    <w:uiPriority w:val="9"/>
+    <w:unhideWhenUsed/>
+    <w:qFormat/>
+    <w:rsid w:val="00FA4FC6"/>
+    <w:pPr>
+      <w:keepNext/>
+      <w:keepLines/>
+      <w:spacing w:before="200" w:after="0"/>
+      <w:outlineLvl w:val="3"/>
+    </w:pPr>
+    <w:rPr>
+      <w:rFonts w:asciiTheme="majorHAnsi" w:eastAsiaTheme="majorEastAsia" w:hAnsiTheme="majorHAnsi" w:cstheme="majorBidi"/>
+      <w:b/>
+      <w:bCs/>
+      <w:sz w:val="28"/>
+      <w:szCs w:val="28"/>
     </w:rPr>
   </w:style>
   <w:style w:type="character" w:default="1" w:styleId="DefaultParagraphFont">
     <w:name w:val="Default Paragraph Font"/>
     <w:uiPriority w:val="1"/>
-    <w:semiHidden/>
     <w:unhideWhenUsed/>
   </w:style>
   <w:style w:type="table" w:default="1" w:styleId="TableNormal">
@@ -1053,11 +1382,11 @@
     <w:name w:val="Heading 2 Char"/>
     <w:basedOn w:val="DefaultParagraphFont"/>
     <w:link w:val="Heading2"/>
-    <w:rsid w:val="00B647E0"/>
+    <w:rsid w:val="00FA4FC6"/>
     <w:rPr>
       <w:rFonts w:ascii="Arial" w:eastAsia="Times New Roman" w:hAnsi="Arial" w:cs="Times New Roman"/>
       <w:b/>
-      <w:sz w:val="32"/>
+      <w:sz w:val="40"/>
       <w:szCs w:val="28"/>
       <w:lang w:bidi="en-US"/>
     </w:rPr>
@@ -1066,16 +1395,16 @@
     <w:name w:val="Heading 3 Char"/>
     <w:basedOn w:val="DefaultParagraphFont"/>
     <w:link w:val="Heading3"/>
-    <w:rsid w:val="00696C80"/>
+    <w:rsid w:val="00FA4FC6"/>
     <w:rPr>
       <w:rFonts w:ascii="Baskerville" w:eastAsia="Times New Roman" w:hAnsi="Baskerville" w:cs="Times New Roman"/>
       <w:b/>
-      <w:sz w:val="26"/>
+      <w:sz w:val="32"/>
       <w:szCs w:val="26"/>
       <w:lang w:bidi="en-US"/>
     </w:rPr>
   </w:style>
-  <w:style w:type="paragraph" w:customStyle="1" w:styleId="Heading4">
+  <w:style w:type="paragraph" w:customStyle="1" w:styleId="Heading40">
     <w:name w:val="Heading4"/>
     <w:basedOn w:val="Heading3"/>
     <w:rsid w:val="00696C80"/>
@@ -1135,6 +1464,21 @@
       <w:ind w:left="720"/>
       <w:contextualSpacing/>
     </w:pPr>
+  </w:style>
+  <w:style w:type="character" w:customStyle="1" w:styleId="Heading4Char">
+    <w:name w:val="Heading 4 Char"/>
+    <w:basedOn w:val="DefaultParagraphFont"/>
+    <w:link w:val="Heading4"/>
+    <w:uiPriority w:val="9"/>
+    <w:rsid w:val="00FA4FC6"/>
+    <w:rPr>
+      <w:rFonts w:asciiTheme="majorHAnsi" w:eastAsiaTheme="majorEastAsia" w:hAnsiTheme="majorHAnsi" w:cstheme="majorBidi"/>
+      <w:b/>
+      <w:bCs/>
+      <w:sz w:val="28"/>
+      <w:szCs w:val="28"/>
+      <w:lang w:bidi="en-US"/>
+    </w:rPr>
   </w:style>
 </w:styles>
 </file>

</xml_diff>

<commit_message>
Updated Indra.docx; forest fire all working now.
</commit_message>
<xml_diff>
--- a/docs/Indra.docx
+++ b/docs/Indra.docx
@@ -764,355 +764,76 @@
       </w:r>
     </w:p>
     <w:p>
-      <w:r>
-        <w:t>This is a simple cellular automaton</w:t>
-      </w:r>
-      <w:r>
-        <w:t xml:space="preserve"> (see Glossary)</w:t>
-      </w:r>
-      <w:r>
-        <w:t>, where a fire starts at one side of a forest and spreads through</w:t>
-      </w:r>
-      <w:r>
-        <w:t xml:space="preserve"> it, based on </w:t>
-      </w:r>
-      <w:proofErr w:type="spellStart"/>
-      <w:r>
+      <w:pPr>
         <w:rPr>
           <w:rFonts w:cs="Courier"/>
           <w:lang w:eastAsia="en-US"/>
         </w:rPr>
-        <w:t>Drossel</w:t>
-      </w:r>
-      <w:proofErr w:type="spellEnd"/>
+      </w:pPr>
+      <w:r>
+        <w:t>This is a simple cellular automaton</w:t>
+      </w:r>
+      <w:r>
+        <w:t xml:space="preserve"> (see Glossary)</w:t>
+      </w:r>
+      <w:r>
+        <w:t>, where a fire starts at one side of a forest and spreads through</w:t>
+      </w:r>
+      <w:r>
+        <w:t xml:space="preserve"> it, based on </w:t>
+      </w:r>
+      <w:proofErr w:type="spellStart"/>
       <w:r>
         <w:rPr>
           <w:rFonts w:cs="Courier"/>
           <w:lang w:eastAsia="en-US"/>
         </w:rPr>
-        <w:t xml:space="preserve"> and </w:t>
-      </w:r>
-      <w:proofErr w:type="spellStart"/>
+        <w:t>Drossel</w:t>
+      </w:r>
+      <w:proofErr w:type="spellEnd"/>
       <w:r>
         <w:rPr>
           <w:rFonts w:cs="Courier"/>
           <w:lang w:eastAsia="en-US"/>
         </w:rPr>
-        <w:t>Schwabl</w:t>
-      </w:r>
-      <w:proofErr w:type="spellEnd"/>
+        <w:t xml:space="preserve"> and </w:t>
+      </w:r>
+      <w:proofErr w:type="spellStart"/>
       <w:r>
         <w:rPr>
           <w:rFonts w:cs="Courier"/>
           <w:lang w:eastAsia="en-US"/>
         </w:rPr>
-        <w:t xml:space="preserve"> (</w:t>
-      </w:r>
+        <w:t>Schwabl</w:t>
+      </w:r>
+      <w:proofErr w:type="spellEnd"/>
       <w:r>
         <w:rPr>
           <w:rFonts w:cs="Courier"/>
           <w:lang w:eastAsia="en-US"/>
         </w:rPr>
-        <w:t>1992</w:t>
+        <w:t xml:space="preserve"> (</w:t>
       </w:r>
       <w:r>
         <w:rPr>
           <w:rFonts w:cs="Courier"/>
           <w:lang w:eastAsia="en-US"/>
         </w:rPr>
+        <w:t>1992</w:t>
+      </w:r>
+      <w:r>
+        <w:rPr>
+          <w:rFonts w:cs="Courier"/>
+          <w:lang w:eastAsia="en-US"/>
+        </w:rPr>
         <w:t>).</w:t>
       </w:r>
-    </w:p>
-    <w:p>
-      <w:r>
-        <w:t xml:space="preserve"> </w:t>
-      </w:r>
-    </w:p>
-    <w:p>
-      <w:pPr>
-        <w:pStyle w:val="Heading4"/>
-      </w:pPr>
-      <w:r>
-        <w:t>Schelling’</w:t>
-      </w:r>
-      <w:r>
-        <w:t>s Height M</w:t>
-      </w:r>
-      <w:r>
-        <w:t>odel</w:t>
-      </w:r>
-    </w:p>
-    <w:p>
-      <w:pPr>
-        <w:pStyle w:val="FirstSectionPar"/>
-      </w:pPr>
-      <w:r>
-        <w:t>Schelling (2006) asks what will happen if the genetic engineering of humans advances to the point where we can control the height of our children, and further, that what people generally desire is merely that their own offspring not be “runts”: perhaps, no one wants their child to be in the bottom 10% of heights in the population, recalling how the “runts” got picked on in school.</w:t>
-      </w:r>
-    </w:p>
-    <w:p>
-      <w:r>
-        <w:t xml:space="preserve">Schelling notes that since a population </w:t>
-      </w:r>
-      <w:r>
-        <w:rPr>
-          <w:i/>
-        </w:rPr>
-        <w:t>must</w:t>
-      </w:r>
-      <w:r>
-        <w:t xml:space="preserve"> have a bottom 10%, it is not possible for everyone at once to ensure that their children are not in the </w:t>
-      </w:r>
-      <w:proofErr w:type="spellStart"/>
-      <w:r>
-        <w:t>decile</w:t>
-      </w:r>
-      <w:proofErr w:type="spellEnd"/>
-      <w:r>
-        <w:t xml:space="preserve">. Instead, what will occur is that the effort to see that that is so will result in </w:t>
-      </w:r>
-      <w:proofErr w:type="gramStart"/>
-      <w:r>
-        <w:t>a</w:t>
-      </w:r>
-      <w:proofErr w:type="gramEnd"/>
-      <w:r>
-        <w:t xml:space="preserve"> increasing average height for humans, a result intended by no one.</w:t>
-      </w:r>
-    </w:p>
-    <w:p>
-      <w:r>
-        <w:t>Our modeling here shows that Schelling’s intuition can be easily formalized in an ABM.</w:t>
-      </w:r>
-    </w:p>
-    <w:p>
-      <w:pPr>
-        <w:pStyle w:val="Heading4"/>
-      </w:pPr>
-      <w:proofErr w:type="spellStart"/>
-      <w:r>
-        <w:t>Krugman’</w:t>
-      </w:r>
-      <w:r>
-        <w:t>s</w:t>
-      </w:r>
-      <w:proofErr w:type="spellEnd"/>
-      <w:r>
-        <w:t xml:space="preserve"> Baby-Sitting C</w:t>
-      </w:r>
-      <w:r>
-        <w:t>o-op</w:t>
-      </w:r>
-    </w:p>
-    <w:p>
-      <w:pPr>
-        <w:pStyle w:val="FirstSectionPar"/>
-      </w:pPr>
-      <w:proofErr w:type="spellStart"/>
-      <w:r>
-        <w:t>Krugman</w:t>
-      </w:r>
-      <w:proofErr w:type="spellEnd"/>
-      <w:r>
-        <w:t xml:space="preserve"> (1998) sought to explain his view of </w:t>
-      </w:r>
-      <w:r>
-        <w:t xml:space="preserve">recessions by pointing back to a paper by </w:t>
-      </w:r>
-      <w:r>
-        <w:t>Joan and Richard Sweeney</w:t>
-      </w:r>
-      <w:r>
-        <w:t>. As he put it:</w:t>
-      </w:r>
-    </w:p>
-    <w:p>
-      <w:pPr>
-        <w:pStyle w:val="BlockquoteIndent"/>
-      </w:pPr>
-      <w:r>
-        <w:t>Well, it turned out that there was a small technical problem. Think about the coupon holdings of a typical couple. During periods when it had few occasions to go out, a couple would probably try to build up a reserve—then run that reserve down when the occasions arose. There would be an averaging out of these demands. One couple would be going out when another was staying at home. But since many couples would be holding reserves of coupons at any given time, the co-op needed to have a fairly large amount of scrip in circulation.</w:t>
-      </w:r>
-    </w:p>
-    <w:p>
-      <w:pPr>
-        <w:pStyle w:val="BlockquoteIndent"/>
-      </w:pPr>
-      <w:r>
-        <w:t xml:space="preserve">Now what happened in the </w:t>
-      </w:r>
-      <w:proofErr w:type="spellStart"/>
-      <w:r>
-        <w:t>Sweeneys</w:t>
-      </w:r>
-      <w:proofErr w:type="spellEnd"/>
-      <w:r>
-        <w:t>' co-op was that, for complicated reasons involving the collection and use of dues (paid in scrip), the number of coupons in circulation became quite low. As a result, most couples were anxious to add to their reserves by baby-sitting, reluctant to run them down by going out. But one couple's decision to go out was another's chance to baby-sit; so it became difficult to earn coupons. Knowing this, couples became even more reluctant to use their reserves except on special occasions, reducing baby-sitting opportunities still further.</w:t>
-      </w:r>
-    </w:p>
-    <w:p>
-      <w:r>
-        <w:t>Our model captures this situation.</w:t>
-      </w:r>
-    </w:p>
-    <w:p>
-      <w:r>
-        <w:t xml:space="preserve">Note: Since I am addressing an Austrian group with this paper (at least in its first incarnation), I must note that showing a model is coherent is not the same as showing it applies! The obvious rejoinder to </w:t>
-      </w:r>
-      <w:proofErr w:type="spellStart"/>
-      <w:r>
-        <w:t>Krugman</w:t>
-      </w:r>
-      <w:proofErr w:type="spellEnd"/>
-      <w:r>
-        <w:t xml:space="preserve"> on this point by “</w:t>
-      </w:r>
-      <w:proofErr w:type="spellStart"/>
-      <w:r>
-        <w:t>Austerians</w:t>
-      </w:r>
-      <w:proofErr w:type="spellEnd"/>
-      <w:r>
-        <w:t>” is that the real problem was not limited scrip, but fixed babysitting prices.</w:t>
-      </w:r>
-    </w:p>
-    <w:p/>
-    <w:p>
-      <w:pPr>
-        <w:pStyle w:val="Heading4"/>
-      </w:pPr>
-      <w:r>
-        <w:t>Schelling’</w:t>
-      </w:r>
-      <w:r>
-        <w:t>s Segregation M</w:t>
-      </w:r>
-      <w:r>
-        <w:t>odel</w:t>
-      </w:r>
-    </w:p>
-    <w:p>
-      <w:pPr>
-        <w:pStyle w:val="FirstSectionPar"/>
-      </w:pPr>
-      <w:r>
-        <w:t>As Thomas Schelling famously pointed out</w:t>
-      </w:r>
-      <w:r>
-        <w:t xml:space="preserve"> (2006)</w:t>
-      </w:r>
-      <w:r>
-        <w:t xml:space="preserve">, it is not necessary for </w:t>
-      </w:r>
-      <w:r>
-        <w:t>all or even most individuals to want to live in a largely segregated neighborhood for such neighborhoods to arise: all that is needed is for most people not to want to be “too small” a minority in their neighborhood.</w:t>
-      </w:r>
-      <w:r>
-        <w:t xml:space="preserve"> We have implemented this model, and it indeed plays out as Schelling saw: once a “tolerance” threshold is set somewhat below 50%, neighborhoods will tend to become almost completely segregated.</w:t>
-      </w:r>
-    </w:p>
-    <w:p>
-      <w:r>
-        <w:t xml:space="preserve">This model also demonstrates our ability to experiment with these constructs: one of my students has been creating groups with different tolerance levels, adding additional groups, and so </w:t>
-      </w:r>
-      <w:r>
-        <w:t>forth, with interesting results.</w:t>
-      </w:r>
-    </w:p>
-    <w:p>
-      <w:pPr>
-        <w:pStyle w:val="Heading4"/>
-      </w:pPr>
-      <w:r>
-        <w:t>A Predator-Prey Model</w:t>
-      </w:r>
-    </w:p>
-    <w:p>
-      <w:pPr>
-        <w:pStyle w:val="FirstSectionPar"/>
-      </w:pPr>
-      <w:r>
-        <w:t>Based on the hypothesis, explored in</w:t>
-      </w:r>
-      <w:r>
-        <w:t xml:space="preserve"> Callahan and Hoffman (2015)</w:t>
-      </w:r>
-      <w:r>
-        <w:t>,</w:t>
-      </w:r>
-      <w:r>
-        <w:t xml:space="preserve"> that many theories of social cycles appear to have a predator-prey dynamic</w:t>
-      </w:r>
-      <w:r>
-        <w:t xml:space="preserve"> (</w:t>
-      </w:r>
-      <w:proofErr w:type="spellStart"/>
-      <w:r>
-        <w:t>Insightmaker</w:t>
-      </w:r>
-      <w:proofErr w:type="spellEnd"/>
-      <w:r>
-        <w:t>, 2015)</w:t>
-      </w:r>
-      <w:r>
-        <w:t xml:space="preserve"> at their core, we sought to build a predator-prey model as the basis for further </w:t>
-      </w:r>
-      <w:r>
-        <w:t>models exhibiting cyclical behavior.</w:t>
-      </w:r>
-      <w:r>
-        <w:t xml:space="preserve"> Subsequent models that harbor this dynamic can inherit the features of this model, demonstrating one of the benefits of object-oriented programming.</w:t>
-      </w:r>
-    </w:p>
-    <w:p/>
-    <w:p>
-      <w:pPr>
-        <w:pStyle w:val="Heading4"/>
-      </w:pPr>
-      <w:r>
-        <w:t>Adam Smith’</w:t>
-      </w:r>
-      <w:r>
-        <w:t>s Fashion M</w:t>
-      </w:r>
-      <w:r>
-        <w:t>odel</w:t>
-      </w:r>
-    </w:p>
-    <w:p>
-      <w:pPr>
-        <w:pStyle w:val="FirstSectionPar"/>
-      </w:pPr>
-      <w:r>
-        <w:t xml:space="preserve">The first successful descendant of our predator-prey model is based upon a passage of Adam Smith’s from </w:t>
-      </w:r>
-      <w:r>
-        <w:rPr>
-          <w:i/>
-        </w:rPr>
-        <w:t>The Theory of Moral Sentiments</w:t>
-      </w:r>
-      <w:r>
-        <w:t>:</w:t>
-      </w:r>
-    </w:p>
-    <w:p>
-      <w:r>
-        <w:t>“</w:t>
-      </w:r>
-      <w:r>
-        <w:t>Fashion is different from custom, or rather is a particular species of it. That is not the fashion which every body wears, but which those wear who are of a high rank, or character. The graceful, the easy, and commanding manners of the great, joined to the usual richness and magnificence of their dress, give a grace to the very form which they happen to bestow upon it. As long as they continue to use this form, it is connected in our imaginations with the idea of something that is genteel and magnificent, and though in itself it should be indifferent, it seems, on account of this relation, to have something about it that is genteel and magnificent too. As soon as they drop it, it loses all the grace, which it had appeared to possess before, and being now used only by the inferior ranks of people, seems to have something of their meanness and awkwardness.</w:t>
-      </w:r>
-      <w:r>
-        <w:t xml:space="preserve">” (Smith, </w:t>
-      </w:r>
-      <w:r>
-        <w:t>2015)</w:t>
-      </w:r>
-    </w:p>
-    <w:p>
-      <w:r>
-        <w:t>This model performed as we expected it to, so that we see cycles of fashion occurring in our two populations:</w:t>
+      <w:r>
+        <w:rPr>
+          <w:rFonts w:cs="Courier"/>
+          <w:lang w:eastAsia="en-US"/>
+        </w:rPr>
+        <w:t xml:space="preserve"> Even though this model is simple, we still get interesting dynamics: if we set the density of trees high enough (above .5, it turns out), the fire spreads in an almost straight line across the forest. If we set it low enough, it will burn out. But at intermediate values of tree density, we get interesting patterns of burning:</w:t>
       </w:r>
     </w:p>
     <w:p>
@@ -1122,10 +843,10 @@
           <w:lang w:eastAsia="en-US" w:bidi="ar-SA"/>
         </w:rPr>
         <w:drawing>
-          <wp:inline distT="0" distB="0" distL="0" distR="0" wp14:anchorId="654B4978" wp14:editId="206B3DE8">
+          <wp:inline distT="0" distB="0" distL="0" distR="0" wp14:anchorId="63C73715" wp14:editId="477C74D9">
             <wp:extent cx="5486400" cy="4114800"/>
             <wp:effectExtent l="0" t="0" r="0" b="0"/>
-            <wp:docPr id="2" name="Picture 2"/>
+            <wp:docPr id="3" name="Picture 3"/>
             <wp:cNvGraphicFramePr>
               <a:graphicFrameLocks xmlns:a="http://schemas.openxmlformats.org/drawingml/2006/main" noChangeAspect="1"/>
             </wp:cNvGraphicFramePr>
@@ -1133,7 +854,7 @@
               <a:graphicData uri="http://schemas.openxmlformats.org/drawingml/2006/picture">
                 <pic:pic xmlns:pic="http://schemas.openxmlformats.org/drawingml/2006/picture">
                   <pic:nvPicPr>
-                    <pic:cNvPr id="0" name="SmithFashion.png"/>
+                    <pic:cNvPr id="0" name="ForestFire.png"/>
                     <pic:cNvPicPr/>
                   </pic:nvPicPr>
                   <pic:blipFill>
@@ -1163,6 +884,344 @@
           </wp:inline>
         </w:drawing>
       </w:r>
+      <w:bookmarkStart w:id="0" w:name="_GoBack"/>
+      <w:bookmarkEnd w:id="0"/>
+    </w:p>
+    <w:p>
+      <w:pPr>
+        <w:pStyle w:val="Heading4"/>
+      </w:pPr>
+      <w:r>
+        <w:t>Schelling’</w:t>
+      </w:r>
+      <w:r>
+        <w:t>s Height M</w:t>
+      </w:r>
+      <w:r>
+        <w:t>odel</w:t>
+      </w:r>
+    </w:p>
+    <w:p>
+      <w:pPr>
+        <w:pStyle w:val="FirstSectionPar"/>
+      </w:pPr>
+      <w:r>
+        <w:t>Schelling (2006) asks what will happen if the genetic engineering of humans advances to the point where we can control the height of our children, and further, that what people generally desire is merely that their own offspring not be “runts”: perhaps, no one wants their child to be in the bottom 10% of heights in the population, recalling how the “runts” got picked on in school.</w:t>
+      </w:r>
+    </w:p>
+    <w:p>
+      <w:r>
+        <w:t xml:space="preserve">Schelling notes that since a population </w:t>
+      </w:r>
+      <w:r>
+        <w:rPr>
+          <w:i/>
+        </w:rPr>
+        <w:t>must</w:t>
+      </w:r>
+      <w:r>
+        <w:t xml:space="preserve"> have a bottom 10%, it is not possible for everyone at once to ensure that their children are not in the </w:t>
+      </w:r>
+      <w:proofErr w:type="spellStart"/>
+      <w:r>
+        <w:t>decile</w:t>
+      </w:r>
+      <w:proofErr w:type="spellEnd"/>
+      <w:r>
+        <w:t xml:space="preserve">. Instead, what will occur is that the effort to see that that is so will result in </w:t>
+      </w:r>
+      <w:proofErr w:type="gramStart"/>
+      <w:r>
+        <w:t>a</w:t>
+      </w:r>
+      <w:proofErr w:type="gramEnd"/>
+      <w:r>
+        <w:t xml:space="preserve"> increasing average height for humans, a result intended by no one.</w:t>
+      </w:r>
+    </w:p>
+    <w:p>
+      <w:r>
+        <w:t>Our modeling here shows that Schelling’s intuition can be easily formalized in an ABM.</w:t>
+      </w:r>
+    </w:p>
+    <w:p>
+      <w:pPr>
+        <w:pStyle w:val="Heading4"/>
+      </w:pPr>
+      <w:proofErr w:type="spellStart"/>
+      <w:r>
+        <w:t>Krugman’</w:t>
+      </w:r>
+      <w:r>
+        <w:t>s</w:t>
+      </w:r>
+      <w:proofErr w:type="spellEnd"/>
+      <w:r>
+        <w:t xml:space="preserve"> Baby-Sitting C</w:t>
+      </w:r>
+      <w:r>
+        <w:t>o-op</w:t>
+      </w:r>
+    </w:p>
+    <w:p>
+      <w:pPr>
+        <w:pStyle w:val="FirstSectionPar"/>
+      </w:pPr>
+      <w:proofErr w:type="spellStart"/>
+      <w:r>
+        <w:t>Krugman</w:t>
+      </w:r>
+      <w:proofErr w:type="spellEnd"/>
+      <w:r>
+        <w:t xml:space="preserve"> (1998) sought to explain his view of </w:t>
+      </w:r>
+      <w:r>
+        <w:t xml:space="preserve">recessions by pointing back to a paper by </w:t>
+      </w:r>
+      <w:r>
+        <w:t>Joan and Richard Sweeney</w:t>
+      </w:r>
+      <w:r>
+        <w:t>. As he put it:</w:t>
+      </w:r>
+    </w:p>
+    <w:p>
+      <w:pPr>
+        <w:pStyle w:val="BlockquoteIndent"/>
+      </w:pPr>
+      <w:r>
+        <w:t>Well, it turned out that there was a small technical problem. Think about the coupon holdings of a typical couple. During periods when it had few occasions to go out, a couple would probably try to build up a reserve—then run that reserve down when the occasions arose. There would be an averaging out of these demands. One couple would be going out when another was staying at home. But since many couples would be holding reserves of coupons at any given time, the co-op needed to have a fairly large amount of scrip in circulation.</w:t>
+      </w:r>
+    </w:p>
+    <w:p>
+      <w:pPr>
+        <w:pStyle w:val="BlockquoteIndent"/>
+      </w:pPr>
+      <w:r>
+        <w:t xml:space="preserve">Now what happened in the </w:t>
+      </w:r>
+      <w:proofErr w:type="spellStart"/>
+      <w:r>
+        <w:t>Sweeneys</w:t>
+      </w:r>
+      <w:proofErr w:type="spellEnd"/>
+      <w:r>
+        <w:t>' co-op was that, for complicated reasons involving the collection and use of dues (paid in scrip), the number of coupons in circulation became quite low. As a result, most couples were anxious to add to their reserves by baby-sitting, reluctant to run them down by going out. But one couple's decision to go out was another's chance to baby-sit; so it became difficult to earn coupons. Knowing this, couples became even more reluctant to use their reserves except on special occasions, reducing baby-sitting opportunities still further.</w:t>
+      </w:r>
+    </w:p>
+    <w:p>
+      <w:r>
+        <w:t>Our model captures this situation.</w:t>
+      </w:r>
+    </w:p>
+    <w:p>
+      <w:r>
+        <w:t xml:space="preserve">Note: Since I am addressing an Austrian group with this paper (at least in its first incarnation), I must note that showing a model is coherent is not the same as showing it applies! The obvious rejoinder to </w:t>
+      </w:r>
+      <w:proofErr w:type="spellStart"/>
+      <w:r>
+        <w:t>Krugman</w:t>
+      </w:r>
+      <w:proofErr w:type="spellEnd"/>
+      <w:r>
+        <w:t xml:space="preserve"> on this point by “</w:t>
+      </w:r>
+      <w:proofErr w:type="spellStart"/>
+      <w:r>
+        <w:t>Austerians</w:t>
+      </w:r>
+      <w:proofErr w:type="spellEnd"/>
+      <w:r>
+        <w:t>” is that the real problem was not limited scrip, but fixed babysitting prices.</w:t>
+      </w:r>
+    </w:p>
+    <w:p/>
+    <w:p>
+      <w:pPr>
+        <w:pStyle w:val="Heading4"/>
+      </w:pPr>
+      <w:r>
+        <w:t>Schelling’</w:t>
+      </w:r>
+      <w:r>
+        <w:t>s Segregation M</w:t>
+      </w:r>
+      <w:r>
+        <w:t>odel</w:t>
+      </w:r>
+    </w:p>
+    <w:p>
+      <w:pPr>
+        <w:pStyle w:val="FirstSectionPar"/>
+      </w:pPr>
+      <w:r>
+        <w:t>As Thomas Schelling famously pointed out</w:t>
+      </w:r>
+      <w:r>
+        <w:t xml:space="preserve"> (2006)</w:t>
+      </w:r>
+      <w:r>
+        <w:t xml:space="preserve">, it is not necessary for </w:t>
+      </w:r>
+      <w:r>
+        <w:t>all or even most individuals to want to live in a largely segregated neighborhood for such neighborhoods to arise: all that is needed is for most people not to want to be “too small” a minority in their neighborhood.</w:t>
+      </w:r>
+      <w:r>
+        <w:t xml:space="preserve"> We have implemented this model, and it indeed plays out as Schelling saw: once a “tolerance” threshold is set somewhat below 50%, neighborhoods will tend to become almost completely segregated.</w:t>
+      </w:r>
+    </w:p>
+    <w:p>
+      <w:r>
+        <w:t xml:space="preserve">This model also demonstrates our ability to experiment with these constructs: one of my students has been creating groups with different tolerance levels, adding additional groups, and so </w:t>
+      </w:r>
+      <w:r>
+        <w:t>forth, with interesting results.</w:t>
+      </w:r>
+    </w:p>
+    <w:p>
+      <w:pPr>
+        <w:pStyle w:val="Heading4"/>
+      </w:pPr>
+      <w:r>
+        <w:t>A Predator-Prey Model</w:t>
+      </w:r>
+    </w:p>
+    <w:p>
+      <w:pPr>
+        <w:pStyle w:val="FirstSectionPar"/>
+      </w:pPr>
+      <w:r>
+        <w:t>Based on the hypothesis, explored in</w:t>
+      </w:r>
+      <w:r>
+        <w:t xml:space="preserve"> Callahan and Hoffman (2015)</w:t>
+      </w:r>
+      <w:r>
+        <w:t>,</w:t>
+      </w:r>
+      <w:r>
+        <w:t xml:space="preserve"> that many theories of social cycles appear to have a predator-prey dynamic</w:t>
+      </w:r>
+      <w:r>
+        <w:t xml:space="preserve"> (</w:t>
+      </w:r>
+      <w:proofErr w:type="spellStart"/>
+      <w:r>
+        <w:t>Insightmaker</w:t>
+      </w:r>
+      <w:proofErr w:type="spellEnd"/>
+      <w:r>
+        <w:t>, 2015)</w:t>
+      </w:r>
+      <w:r>
+        <w:t xml:space="preserve"> at their core, we sought to build a predator-prey model as the basis for further </w:t>
+      </w:r>
+      <w:r>
+        <w:t>models exhibiting cyclical behavior.</w:t>
+      </w:r>
+      <w:r>
+        <w:t xml:space="preserve"> Subsequent models that harbor this dynamic can inherit the features of this model, demonstrating one of the benefits of object-oriented programming.</w:t>
+      </w:r>
+    </w:p>
+    <w:p/>
+    <w:p>
+      <w:pPr>
+        <w:pStyle w:val="Heading4"/>
+      </w:pPr>
+      <w:r>
+        <w:t>Adam Smith’</w:t>
+      </w:r>
+      <w:r>
+        <w:t>s Fashion M</w:t>
+      </w:r>
+      <w:r>
+        <w:t>odel</w:t>
+      </w:r>
+    </w:p>
+    <w:p>
+      <w:pPr>
+        <w:pStyle w:val="FirstSectionPar"/>
+      </w:pPr>
+      <w:r>
+        <w:t xml:space="preserve">The first successful descendant of our predator-prey model is based upon a passage of Adam Smith’s from </w:t>
+      </w:r>
+      <w:r>
+        <w:rPr>
+          <w:i/>
+        </w:rPr>
+        <w:t>The Theory of Moral Sentiments</w:t>
+      </w:r>
+      <w:r>
+        <w:t>:</w:t>
+      </w:r>
+    </w:p>
+    <w:p>
+      <w:r>
+        <w:t>“</w:t>
+      </w:r>
+      <w:r>
+        <w:t>Fashion is different from custom, or rather is a particular species of it. That is not the fashion which every body wears, but which those wear who are of a high rank, or character. The graceful, the easy, and commanding manners of the great, joined to the usual richness and magnificence of their dress, give a grace to the very form which they happen to bestow upon it. As long as they continue to use this form, it is connected in our imaginations with the idea of something that is genteel and magnificent, and though in itself it should be indifferent, it seems, on account of this relation, to have something about it that is genteel and magnificent too. As soon as they drop it, it loses all the grace, which it had appeared to possess before, and being now used only by the inferior ranks of people, seems to have something of their meanness and awkwardness.</w:t>
+      </w:r>
+      <w:r>
+        <w:t xml:space="preserve">” (Smith, </w:t>
+      </w:r>
+      <w:r>
+        <w:t>2015)</w:t>
+      </w:r>
+    </w:p>
+    <w:p>
+      <w:r>
+        <w:t>This model performed as we expected it to, so that we see cycles of fashion occurring in our two populations:</w:t>
+      </w:r>
+    </w:p>
+    <w:p>
+      <w:r>
+        <w:rPr>
+          <w:noProof/>
+          <w:lang w:eastAsia="en-US" w:bidi="ar-SA"/>
+        </w:rPr>
+        <w:drawing>
+          <wp:inline distT="0" distB="0" distL="0" distR="0" wp14:anchorId="654B4978" wp14:editId="206B3DE8">
+            <wp:extent cx="5486400" cy="4114800"/>
+            <wp:effectExtent l="0" t="0" r="0" b="0"/>
+            <wp:docPr id="2" name="Picture 2"/>
+            <wp:cNvGraphicFramePr>
+              <a:graphicFrameLocks xmlns:a="http://schemas.openxmlformats.org/drawingml/2006/main" noChangeAspect="1"/>
+            </wp:cNvGraphicFramePr>
+            <a:graphic xmlns:a="http://schemas.openxmlformats.org/drawingml/2006/main">
+              <a:graphicData uri="http://schemas.openxmlformats.org/drawingml/2006/picture">
+                <pic:pic xmlns:pic="http://schemas.openxmlformats.org/drawingml/2006/picture">
+                  <pic:nvPicPr>
+                    <pic:cNvPr id="0" name="SmithFashion.png"/>
+                    <pic:cNvPicPr/>
+                  </pic:nvPicPr>
+                  <pic:blipFill>
+                    <a:blip r:embed="rId11">
+                      <a:extLst>
+                        <a:ext uri="{28A0092B-C50C-407E-A947-70E740481C1C}">
+                          <a14:useLocalDpi xmlns:a14="http://schemas.microsoft.com/office/drawing/2010/main" val="0"/>
+                        </a:ext>
+                      </a:extLst>
+                    </a:blip>
+                    <a:stretch>
+                      <a:fillRect/>
+                    </a:stretch>
+                  </pic:blipFill>
+                  <pic:spPr>
+                    <a:xfrm>
+                      <a:off x="0" y="0"/>
+                      <a:ext cx="5486400" cy="4114800"/>
+                    </a:xfrm>
+                    <a:prstGeom prst="rect">
+                      <a:avLst/>
+                    </a:prstGeom>
+                  </pic:spPr>
+                </pic:pic>
+              </a:graphicData>
+            </a:graphic>
+          </wp:inline>
+        </w:drawing>
+      </w:r>
     </w:p>
     <w:p>
       <w:pPr>
@@ -4411,8 +4470,6 @@
           <w:lang w:eastAsia="en-US" w:bidi="ar-SA"/>
         </w:rPr>
       </w:pPr>
-      <w:bookmarkStart w:id="0" w:name="_GoBack"/>
-      <w:bookmarkEnd w:id="0"/>
       <w:r>
         <w:rPr>
           <w:rFonts w:ascii="Consolas" w:hAnsi="Consolas"/>
@@ -9908,7 +9965,7 @@
       <w:r>
         <w:t xml:space="preserve">, each in one of a finite number of </w:t>
       </w:r>
-      <w:hyperlink r:id="rId11" w:tooltip="State (computer science)" w:history="1">
+      <w:hyperlink r:id="rId12" w:tooltip="State (computer science)" w:history="1">
         <w:r>
           <w:rPr>
             <w:rStyle w:val="Hyperlink"/>
@@ -9941,7 +9998,7 @@
       <w:r>
         <w:t xml:space="preserve"> (in contrast to a </w:t>
       </w:r>
-      <w:hyperlink r:id="rId12" w:tooltip="Coupled map lattice" w:history="1">
+      <w:hyperlink r:id="rId13" w:tooltip="Coupled map lattice" w:history="1">
         <w:r>
           <w:rPr>
             <w:rStyle w:val="Hyperlink"/>
@@ -10628,8 +10685,8 @@
     </w:p>
     <w:p/>
     <w:sectPr>
-      <w:footerReference w:type="even" r:id="rId13"/>
-      <w:footerReference w:type="default" r:id="rId14"/>
+      <w:footerReference w:type="even" r:id="rId14"/>
+      <w:footerReference w:type="default" r:id="rId15"/>
       <w:pgSz w:w="12240" w:h="15840"/>
       <w:pgMar w:top="1440" w:right="1800" w:bottom="1440" w:left="1800" w:header="720" w:footer="720" w:gutter="0"/>
       <w:cols w:space="720"/>
@@ -10734,7 +10791,7 @@
         <w:rStyle w:val="PageNumber"/>
         <w:noProof/>
       </w:rPr>
-      <w:t>12</w:t>
+      <w:t>8</w:t>
     </w:r>
     <w:r>
       <w:rPr>
@@ -11359,6 +11416,7 @@
   <w:style w:type="character" w:default="1" w:styleId="DefaultParagraphFont">
     <w:name w:val="Default Paragraph Font"/>
     <w:uiPriority w:val="1"/>
+    <w:semiHidden/>
     <w:unhideWhenUsed/>
   </w:style>
   <w:style w:type="table" w:default="1" w:styleId="TableNormal">
@@ -11933,6 +11991,7 @@
   <w:style w:type="character" w:default="1" w:styleId="DefaultParagraphFont">
     <w:name w:val="Default Paragraph Font"/>
     <w:uiPriority w:val="1"/>
+    <w:semiHidden/>
     <w:unhideWhenUsed/>
   </w:style>
   <w:style w:type="table" w:default="1" w:styleId="TableNormal">
@@ -12577,7 +12636,7 @@
 </file>
 
 <file path=customXml/itemProps1.xml><?xml version="1.0" encoding="utf-8"?>
-<ds:datastoreItem xmlns:ds="http://schemas.openxmlformats.org/officeDocument/2006/customXml" ds:itemID="{E4D53E9E-A75D-A44A-9385-8655FBD7E687}">
+<ds:datastoreItem xmlns:ds="http://schemas.openxmlformats.org/officeDocument/2006/customXml" ds:itemID="{1219A940-25D1-A944-B967-B7C51D2B825D}">
   <ds:schemaRefs>
     <ds:schemaRef ds:uri="http://schemas.openxmlformats.org/officeDocument/2006/bibliography"/>
   </ds:schemaRefs>

</xml_diff>

<commit_message>
More work on Schelling paper.
</commit_message>
<xml_diff>
--- a/docs/Indra.docx
+++ b/docs/Indra.docx
@@ -905,6 +905,7 @@
       <w:pPr>
         <w:pStyle w:val="Heading4"/>
       </w:pPr>
+      <w:bookmarkStart w:id="0" w:name="_GoBack"/>
       <w:r>
         <w:t>Schelling’</w:t>
       </w:r>
@@ -943,6 +944,7 @@
         <w:t>forth, with interesting results.</w:t>
       </w:r>
     </w:p>
+    <w:bookmarkEnd w:id="0"/>
     <w:p>
       <w:pPr>
         <w:pStyle w:val="Heading4"/>
@@ -6705,7 +6707,10 @@
         <w:pStyle w:val="Biblio"/>
       </w:pPr>
       <w:r>
-        <w:t xml:space="preserve">Axtell, Robert. 2015. “Why Agents? On the Varied Motivations for Agent Computing in the Social Sciences.” </w:t>
+        <w:t>Axtell, Robert. 2000</w:t>
+      </w:r>
+      <w:r>
+        <w:t xml:space="preserve">. “Why Agents? On the Varied Motivations for Agent Computing in the Social Sciences.” </w:t>
       </w:r>
       <w:r>
         <w:rPr>
@@ -6728,8 +6733,6 @@
       <w:r>
         <w:t>xplanation of the 1/f</w:t>
       </w:r>
-      <w:bookmarkStart w:id="0" w:name="_GoBack"/>
-      <w:bookmarkEnd w:id="0"/>
       <w:r>
         <w:t xml:space="preserve">  Noise.” </w:t>
       </w:r>
@@ -7852,6 +7855,7 @@
   <w:style w:type="character" w:default="1" w:styleId="DefaultParagraphFont">
     <w:name w:val="Default Paragraph Font"/>
     <w:uiPriority w:val="1"/>
+    <w:semiHidden/>
     <w:unhideWhenUsed/>
   </w:style>
   <w:style w:type="table" w:default="1" w:styleId="TableNormal">
@@ -8436,6 +8440,7 @@
   <w:style w:type="character" w:default="1" w:styleId="DefaultParagraphFont">
     <w:name w:val="Default Paragraph Font"/>
     <w:uiPriority w:val="1"/>
+    <w:semiHidden/>
     <w:unhideWhenUsed/>
   </w:style>
   <w:style w:type="table" w:default="1" w:styleId="TableNormal">
@@ -9090,7 +9095,7 @@
 </file>
 
 <file path=customXml/itemProps1.xml><?xml version="1.0" encoding="utf-8"?>
-<ds:datastoreItem xmlns:ds="http://schemas.openxmlformats.org/officeDocument/2006/customXml" ds:itemID="{3ED7DCB6-65F3-E544-8D9B-0194BD1B534B}">
+<ds:datastoreItem xmlns:ds="http://schemas.openxmlformats.org/officeDocument/2006/customXml" ds:itemID="{018502A5-53DC-0044-8878-FB97E2B9D47A}">
   <ds:schemaRefs>
     <ds:schemaRef ds:uri="http://schemas.openxmlformats.org/officeDocument/2006/bibliography"/>
   </ds:schemaRefs>

</xml_diff>